<commit_message>
Tai lieu mo ta
</commit_message>
<xml_diff>
--- a/excel_python.docx
+++ b/excel_python.docx
@@ -1099,6 +1099,7 @@
         </w:tabs>
         <w:rPr>
           <w:noProof/>
+          <w:lang w:val="en-US"/>
         </w:rPr>
       </w:pPr>
       <w:hyperlink w:anchor="_Toc196537156" w:history="1">
@@ -11873,12 +11874,38 @@
     <w:p>
       <w:pPr>
         <w:pStyle w:val="doanVb"/>
+        <w:rPr>
+          <w:lang w:val="en-US"/>
+        </w:rPr>
       </w:pPr>
       <w:r>
         <w:t xml:space="preserve">Tài liệu còn đưa ra ứng dụng thực tế - bài toán tính lương cho doanh nghiệp (tính lương cho nhân viên của quán trà sữa. Bài toán có sử dụng đến các phương pháp căn chỉnh, định dạng và tính </w:t>
       </w:r>
       <w:r>
         <w:t>toán cơ bản với thư viện openpyxl.</w:t>
+      </w:r>
+    </w:p>
+    <w:p>
+      <w:pPr>
+        <w:pStyle w:val="doanVb"/>
+      </w:pPr>
+      <w:r>
+        <w:rPr>
+          <w:lang w:val="en-US"/>
+        </w:rPr>
+        <w:t>Tài</w:t>
+      </w:r>
+      <w:r>
+        <w:t xml:space="preserve"> liệu cũng đề cập </w:t>
+      </w:r>
+      <w:r>
+        <w:rPr>
+          <w:lang w:val="en-US"/>
+        </w:rPr>
+        <w:t>đến</w:t>
+      </w:r>
+      <w:r>
+        <w:t xml:space="preserve"> cách sử dụng Power BI desktop để tạo biểu đồ và báo cáo.</w:t>
       </w:r>
     </w:p>
     <w:sectPr>

</xml_diff>